<commit_message>
Handout for MPI Python updated.
</commit_message>
<xml_diff>
--- a/otago2014-05/mpi/MPI_in_Python.docx
+++ b/otago2014-05/mpi/MPI_in_Python.docx
@@ -1276,7 +1276,6 @@
         <w:rPr>
           <w:b/>
         </w:rPr>
-        <w:lastRenderedPageBreak/>
         <w:t>DISCUSS</w:t>
       </w:r>
     </w:p>
@@ -2029,7 +2028,6 @@
         <w:rPr>
           <w:b/>
         </w:rPr>
-        <w:lastRenderedPageBreak/>
         <w:t>OUTPUT</w:t>
       </w:r>
     </w:p>
@@ -3148,7 +3146,6 @@
               <w:rPr>
                 <w:lang w:val="en-NZ"/>
               </w:rPr>
-              <w:lastRenderedPageBreak/>
               <w:t>if __name__ == '__main__':</w:t>
             </w:r>
           </w:p>
@@ -3173,7 +3170,6 @@
         <w:rPr>
           <w:rStyle w:val="SubtleReference"/>
         </w:rPr>
-        <w:lastRenderedPageBreak/>
         <w:t xml:space="preserve">Step 2. </w:t>
       </w:r>
       <w:r>
@@ -4130,7 +4126,6 @@
           <w:b/>
           <w:lang w:val="en-US"/>
         </w:rPr>
-        <w:lastRenderedPageBreak/>
         <w:t>DISCUSS</w:t>
       </w:r>
     </w:p>
@@ -7747,7 +7742,6 @@
       </w:pPr>
       <w:bookmarkStart w:id="0" w:name="_Ref359418316"/>
       <w:r>
-        <w:lastRenderedPageBreak/>
         <w:t xml:space="preserve">Basics </w:t>
       </w:r>
       <w:r>
@@ -9515,7 +9509,6 @@
                 <w:sz w:val="20"/>
                 <w:szCs w:val="20"/>
               </w:rPr>
-              <w:lastRenderedPageBreak/>
               <w:tab/>
               <w:t>loop(</w:t>
             </w:r>
@@ -9774,7 +9767,7 @@
           </mc:Choice>
           <mc:Fallback>
             <w:pict>
-              <v:group w14:anchorId="0AA77992" id="Canvas 209" o:spid="_x0000_s1026" editas="canvas" style="width:451.45pt;height:159.95pt;mso-position-horizontal-relative:char;mso-position-vertical-relative:line" coordsize="57327,20313" o:gfxdata="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">
+              <v:group w14:anchorId="35795008" id="Canvas 209" o:spid="_x0000_s1026" editas="canvas" style="width:451.45pt;height:159.95pt;mso-position-horizontal-relative:char;mso-position-vertical-relative:line" coordsize="57327,20313" o:gfxdata="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">
                 <v:shape id="_x0000_s1027" type="#_x0000_t75" style="position:absolute;width:57327;height:20313;visibility:visible;mso-wrap-style:square">
                   <v:fill o:detectmouseclick="t"/>
                   <v:path o:connecttype="none"/>
@@ -10832,7 +10825,6 @@
                 <w:szCs w:val="20"/>
                 <w:lang w:val="en-NZ"/>
               </w:rPr>
-              <w:lastRenderedPageBreak/>
               <w:tab/>
             </w:r>
             <w:r>
@@ -12276,7 +12268,6 @@
                 <w:bCs/>
                 <w:lang w:val="en-NZ"/>
               </w:rPr>
-              <w:lastRenderedPageBreak/>
               <w:t>Hello, Rank 3</w:t>
             </w:r>
           </w:p>
@@ -16503,7 +16494,6 @@
                 <w:b/>
                 <w:lang w:val="en-NZ"/>
               </w:rPr>
-              <w:lastRenderedPageBreak/>
               <w:t xml:space="preserve">    </w:t>
             </w:r>
             <w:r>
@@ -16630,221 +16620,10 @@
         </w:tc>
       </w:tr>
     </w:tbl>
-    <w:p>
-      <w:r>
-        <w:lastRenderedPageBreak/>
-        <w:t>He</w:t>
-      </w:r>
-      <w:r>
-        <w:t xml:space="preserve">re, </w:t>
-      </w:r>
-      <w:proofErr w:type="spellStart"/>
-      <w:r>
-        <w:rPr>
-          <w:i/>
-        </w:rPr>
-        <w:t>num_steps</w:t>
-      </w:r>
-      <w:proofErr w:type="spellEnd"/>
-      <w:r>
-        <w:t xml:space="preserve">=100000000, </w:t>
-      </w:r>
-      <w:r>
-        <w:t xml:space="preserve">and </w:t>
-      </w:r>
-      <w:r>
-        <w:t>the function loop will</w:t>
-      </w:r>
-      <w:r>
-        <w:t xml:space="preserve"> </w:t>
-      </w:r>
-      <w:r>
-        <w:t xml:space="preserve">run </w:t>
-      </w:r>
-      <w:proofErr w:type="spellStart"/>
-      <w:r>
-        <w:rPr>
-          <w:i/>
-        </w:rPr>
-        <w:t>num_</w:t>
-      </w:r>
-      <w:r>
-        <w:rPr>
-          <w:i/>
-        </w:rPr>
-        <w:t>steps</w:t>
-      </w:r>
-      <w:proofErr w:type="spellEnd"/>
-      <w:r>
-        <w:rPr>
-          <w:i/>
-        </w:rPr>
-        <w:t xml:space="preserve"> </w:t>
-      </w:r>
-      <w:r>
-        <w:t>iterations.</w:t>
-      </w:r>
-    </w:p>
-    <w:p>
-      <w:r>
-        <w:t>Suppose we wish to parallelize this with 4 processes. We will allocate “</w:t>
-      </w:r>
-      <w:proofErr w:type="spellStart"/>
-      <w:r>
-        <w:rPr>
-          <w:i/>
-        </w:rPr>
-        <w:t>num_steps</w:t>
-      </w:r>
-      <w:proofErr w:type="spellEnd"/>
-      <w:r>
-        <w:t>/4</w:t>
-      </w:r>
-      <w:r>
-        <w:t>”</w:t>
-      </w:r>
-      <w:r>
-        <w:t xml:space="preserve"> steps</w:t>
-      </w:r>
-      <w:r>
-        <w:t xml:space="preserve"> to each process, such that </w:t>
-      </w:r>
-    </w:p>
-    <w:p>
-      <w:pPr>
-        <w:pStyle w:val="ListParagraph"/>
-        <w:numPr>
-          <w:ilvl w:val="0"/>
-          <w:numId w:val="33"/>
-        </w:numPr>
-      </w:pPr>
-      <w:r>
-        <w:t xml:space="preserve">Steps  </w:t>
-      </w:r>
-      <w:r>
-        <w:t xml:space="preserve">[0..num_steps/4] </w:t>
-      </w:r>
-      <w:r>
-        <w:t>allocated to Rank 0</w:t>
-      </w:r>
-    </w:p>
-    <w:p>
-      <w:pPr>
-        <w:pStyle w:val="ListParagraph"/>
-        <w:numPr>
-          <w:ilvl w:val="0"/>
-          <w:numId w:val="33"/>
-        </w:numPr>
-      </w:pPr>
-      <w:r>
-        <w:t>Steps [</w:t>
-      </w:r>
-      <w:proofErr w:type="spellStart"/>
-      <w:r>
-        <w:t>num_steps</w:t>
-      </w:r>
-      <w:proofErr w:type="spellEnd"/>
-      <w:r>
-        <w:t>/4..2*</w:t>
-      </w:r>
-      <w:proofErr w:type="spellStart"/>
-      <w:r>
-        <w:t>num_steps</w:t>
-      </w:r>
-      <w:proofErr w:type="spellEnd"/>
-      <w:r>
-        <w:t>/4] allocated to Rank 1</w:t>
-      </w:r>
-    </w:p>
-    <w:p>
-      <w:pPr>
-        <w:pStyle w:val="ListParagraph"/>
-        <w:numPr>
-          <w:ilvl w:val="0"/>
-          <w:numId w:val="33"/>
-        </w:numPr>
-      </w:pPr>
-      <w:r>
-        <w:t>Steps [2*</w:t>
-      </w:r>
-      <w:proofErr w:type="spellStart"/>
-      <w:r>
-        <w:t>num_steps</w:t>
-      </w:r>
-      <w:proofErr w:type="spellEnd"/>
-      <w:r>
-        <w:t>/4..3*</w:t>
-      </w:r>
-      <w:proofErr w:type="spellStart"/>
-      <w:r>
-        <w:t>num_steps</w:t>
-      </w:r>
-      <w:proofErr w:type="spellEnd"/>
-      <w:r>
-        <w:t>/4] allocated to Rank</w:t>
-      </w:r>
-      <w:r>
-        <w:t xml:space="preserve"> </w:t>
-      </w:r>
-      <w:r>
-        <w:t>2</w:t>
-      </w:r>
-    </w:p>
-    <w:p>
-      <w:pPr>
-        <w:pStyle w:val="ListParagraph"/>
-        <w:numPr>
-          <w:ilvl w:val="0"/>
-          <w:numId w:val="33"/>
-        </w:numPr>
-      </w:pPr>
-      <w:r>
-        <w:t>Steps [3*</w:t>
-      </w:r>
-      <w:proofErr w:type="spellStart"/>
-      <w:r>
-        <w:t>num_steps</w:t>
-      </w:r>
-      <w:proofErr w:type="spellEnd"/>
-      <w:r>
-        <w:t>/4..num_steps] allocated to Rank 3</w:t>
-      </w:r>
-    </w:p>
-    <w:p>
-      <w:r>
-        <w:t xml:space="preserve">We need to modify </w:t>
-      </w:r>
-      <w:r>
-        <w:t>pi</w:t>
-      </w:r>
-      <w:r>
-        <w:t>_numba</w:t>
-      </w:r>
-      <w:r>
-        <w:t>.py</w:t>
-      </w:r>
-      <w:r>
-        <w:t xml:space="preserve"> to accommodate this idea.</w:t>
-      </w:r>
-    </w:p>
-    <w:p>
-      <w:pPr>
-        <w:rPr>
-          <w:b/>
-        </w:rPr>
-      </w:pPr>
-    </w:p>
-    <w:p>
-      <w:pPr>
-        <w:rPr>
-          <w:b/>
-        </w:rPr>
-      </w:pPr>
-    </w:p>
     <w:tbl>
       <w:tblPr>
         <w:tblStyle w:val="TableGrid"/>
-        <w:tblpPr w:leftFromText="180" w:rightFromText="180" w:vertAnchor="text" w:horzAnchor="margin" w:tblpY="91"/>
+        <w:tblpPr w:leftFromText="180" w:rightFromText="180" w:vertAnchor="text" w:horzAnchor="margin" w:tblpY="-74"/>
         <w:tblW w:w="0" w:type="auto"/>
         <w:tblBorders>
           <w:top w:val="none" w:sz="0" w:space="0" w:color="auto"/>
@@ -16882,11 +16661,10 @@
                 <w:noProof/>
                 <w:lang w:val="en-US"/>
               </w:rPr>
-              <w:lastRenderedPageBreak/>
               <mc:AlternateContent>
                 <mc:Choice Requires="wpc">
                   <w:drawing>
-                    <wp:anchor distT="0" distB="0" distL="114300" distR="114300" simplePos="0" relativeHeight="251740160" behindDoc="0" locked="0" layoutInCell="1" allowOverlap="0" wp14:anchorId="39902B9E" wp14:editId="6AE620FD">
+                    <wp:anchor distT="0" distB="0" distL="114300" distR="114300" simplePos="0" relativeHeight="251744256" behindDoc="0" locked="0" layoutInCell="1" allowOverlap="0" wp14:anchorId="06DDF353" wp14:editId="0BCC6324">
                       <wp:simplePos x="0" y="0"/>
                       <wp:positionH relativeFrom="column">
                         <wp:align>center</wp:align>
@@ -17827,7 +17605,7 @@
                 </mc:Choice>
                 <mc:Fallback>
                   <w:pict>
-                    <v:group w14:anchorId="39902B9E" id="Canvas 379" o:spid="_x0000_s1119" editas="canvas" style="position:absolute;margin-left:0;margin-top:5.4pt;width:338.4pt;height:321.85pt;z-index:251740160;mso-position-horizontal:center;mso-position-vertical-relative:page;mso-width-relative:margin;mso-height-relative:margin" coordsize="42976,40868" o:gfxdata="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" o:allowoverlap="f">
+                    <v:group w14:anchorId="06DDF353" id="Canvas 379" o:spid="_x0000_s1119" editas="canvas" style="position:absolute;margin-left:0;margin-top:5.4pt;width:338.4pt;height:321.85pt;z-index:251744256;mso-position-horizontal:center;mso-position-vertical-relative:page;mso-width-relative:margin;mso-height-relative:margin" coordsize="42976,40868" o:gfxdata="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" o:allowoverlap="f">
                       <v:shape id="_x0000_s1120" type="#_x0000_t75" style="position:absolute;width:42976;height:40868;visibility:visible;mso-wrap-style:square">
                         <v:fill o:detectmouseclick="t"/>
                         <v:path o:connecttype="none"/>
@@ -18130,20 +17908,202 @@
       </w:tr>
     </w:tbl>
     <w:p>
-      <w:pPr>
+      <w:r>
+        <w:t>He</w:t>
+      </w:r>
+      <w:r>
+        <w:t xml:space="preserve">re, </w:t>
+      </w:r>
+      <w:proofErr w:type="spellStart"/>
+      <w:r>
         <w:rPr>
-          <w:b/>
-          <w:lang w:val="en-US"/>
+          <w:i/>
         </w:rPr>
-      </w:pPr>
+        <w:t>num_steps</w:t>
+      </w:r>
+      <w:proofErr w:type="spellEnd"/>
+      <w:r>
+        <w:t xml:space="preserve">=100000000, </w:t>
+      </w:r>
+      <w:r>
+        <w:t xml:space="preserve">and </w:t>
+      </w:r>
+      <w:r>
+        <w:t>the function loop will</w:t>
+      </w:r>
+      <w:r>
+        <w:t xml:space="preserve"> </w:t>
+      </w:r>
+      <w:r>
+        <w:t xml:space="preserve">run </w:t>
+      </w:r>
+      <w:proofErr w:type="spellStart"/>
+      <w:r>
+        <w:rPr>
+          <w:i/>
+        </w:rPr>
+        <w:t>num_</w:t>
+      </w:r>
+      <w:r>
+        <w:rPr>
+          <w:i/>
+        </w:rPr>
+        <w:t>steps</w:t>
+      </w:r>
+      <w:proofErr w:type="spellEnd"/>
+      <w:r>
+        <w:rPr>
+          <w:i/>
+        </w:rPr>
+        <w:t xml:space="preserve"> </w:t>
+      </w:r>
+      <w:r>
+        <w:t>iterations.</w:t>
+      </w:r>
     </w:p>
     <w:p>
-      <w:pPr>
+      <w:r>
+        <w:t>Suppose we wish to parallelize this with 4 processes. We will allocate “</w:t>
+      </w:r>
+      <w:proofErr w:type="spellStart"/>
+      <w:r>
         <w:rPr>
-          <w:b/>
+          <w:i/>
         </w:rPr>
-      </w:pPr>
+        <w:t>num_steps</w:t>
+      </w:r>
+      <w:proofErr w:type="spellEnd"/>
+      <w:r>
+        <w:t>/4</w:t>
+      </w:r>
+      <w:r>
+        <w:t>”</w:t>
+      </w:r>
+      <w:r>
+        <w:t xml:space="preserve"> steps</w:t>
+      </w:r>
+      <w:r>
+        <w:t xml:space="preserve"> to each process, such that </w:t>
+      </w:r>
     </w:p>
+    <w:p>
+      <w:pPr>
+        <w:pStyle w:val="ListParagraph"/>
+        <w:numPr>
+          <w:ilvl w:val="0"/>
+          <w:numId w:val="33"/>
+        </w:numPr>
+      </w:pPr>
+      <w:r>
+        <w:t xml:space="preserve">Steps  </w:t>
+      </w:r>
+      <w:r>
+        <w:t xml:space="preserve">[0..num_steps/4] </w:t>
+      </w:r>
+      <w:r>
+        <w:t>allocated to Rank 0</w:t>
+      </w:r>
+    </w:p>
+    <w:p>
+      <w:pPr>
+        <w:pStyle w:val="ListParagraph"/>
+        <w:numPr>
+          <w:ilvl w:val="0"/>
+          <w:numId w:val="33"/>
+        </w:numPr>
+      </w:pPr>
+      <w:r>
+        <w:t>Steps [</w:t>
+      </w:r>
+      <w:proofErr w:type="spellStart"/>
+      <w:r>
+        <w:t>num_steps</w:t>
+      </w:r>
+      <w:proofErr w:type="spellEnd"/>
+      <w:r>
+        <w:t>/4..2*</w:t>
+      </w:r>
+      <w:proofErr w:type="spellStart"/>
+      <w:r>
+        <w:t>num_steps</w:t>
+      </w:r>
+      <w:proofErr w:type="spellEnd"/>
+      <w:r>
+        <w:t>/4] allocated to Rank 1</w:t>
+      </w:r>
+    </w:p>
+    <w:p>
+      <w:pPr>
+        <w:pStyle w:val="ListParagraph"/>
+        <w:numPr>
+          <w:ilvl w:val="0"/>
+          <w:numId w:val="33"/>
+        </w:numPr>
+      </w:pPr>
+      <w:r>
+        <w:t>Steps [2*</w:t>
+      </w:r>
+      <w:proofErr w:type="spellStart"/>
+      <w:r>
+        <w:t>num_steps</w:t>
+      </w:r>
+      <w:proofErr w:type="spellEnd"/>
+      <w:r>
+        <w:t>/4..3*</w:t>
+      </w:r>
+      <w:proofErr w:type="spellStart"/>
+      <w:r>
+        <w:t>num_steps</w:t>
+      </w:r>
+      <w:proofErr w:type="spellEnd"/>
+      <w:r>
+        <w:t>/4] allocated to Rank</w:t>
+      </w:r>
+      <w:r>
+        <w:t xml:space="preserve"> </w:t>
+      </w:r>
+      <w:r>
+        <w:t>2</w:t>
+      </w:r>
+    </w:p>
+    <w:p>
+      <w:pPr>
+        <w:pStyle w:val="ListParagraph"/>
+        <w:numPr>
+          <w:ilvl w:val="0"/>
+          <w:numId w:val="33"/>
+        </w:numPr>
+      </w:pPr>
+      <w:r>
+        <w:t>Steps [3*</w:t>
+      </w:r>
+      <w:proofErr w:type="spellStart"/>
+      <w:r>
+        <w:t>num_steps</w:t>
+      </w:r>
+      <w:proofErr w:type="spellEnd"/>
+      <w:r>
+        <w:t>/4..num_steps] allocated to Rank 3</w:t>
+      </w:r>
+    </w:p>
+    <w:p>
+      <w:r>
+        <w:t xml:space="preserve">We need to modify </w:t>
+      </w:r>
+      <w:r>
+        <w:t>pi</w:t>
+      </w:r>
+      <w:r>
+        <w:t>_numba</w:t>
+      </w:r>
+      <w:r>
+        <w:t>.py</w:t>
+      </w:r>
+      <w:r>
+        <w:t xml:space="preserve"> to accommodate this idea.</w:t>
+      </w:r>
+    </w:p>
+    <w:p/>
     <w:p>
       <w:r>
         <w:rPr>
@@ -18356,17 +18316,9 @@
               <w:t xml:space="preserve">        return sum</w:t>
             </w:r>
           </w:p>
-          <w:p>
-            <w:pPr>
-              <w:rPr>
-                <w:lang w:val="en-US"/>
-              </w:rPr>
-            </w:pPr>
-          </w:p>
         </w:tc>
       </w:tr>
     </w:tbl>
-    <w:p/>
     <w:p>
       <w:pPr>
         <w:rPr>
@@ -18666,7 +18618,6 @@
               </w:rPr>
             </w:pPr>
             <w:r>
-              <w:lastRenderedPageBreak/>
               <w:t xml:space="preserve">   </w:t>
             </w:r>
             <w:r>
@@ -19612,8 +19563,6 @@
         </w:rPr>
         <w:t>Advanced Topics</w:t>
       </w:r>
-      <w:bookmarkStart w:id="1" w:name="_GoBack"/>
-      <w:bookmarkEnd w:id="1"/>
     </w:p>
     <w:p>
       <w:pPr>
@@ -20526,6 +20475,8 @@
         </w:rPr>
         <w:t xml:space="preserve">if BLAS is built with multithreading support, </w:t>
       </w:r>
+      <w:bookmarkStart w:id="1" w:name="_GoBack"/>
+      <w:bookmarkEnd w:id="1"/>
       <w:r>
         <w:t xml:space="preserve">it will automatically utilize multi-core CPU </w:t>
       </w:r>
@@ -20584,6 +20535,9 @@
         <w:p>
           <w:pPr>
             <w:pStyle w:val="Heading1"/>
+            <w:rPr>
+              <w:noProof/>
+            </w:rPr>
           </w:pPr>
           <w:r>
             <w:t>References</w:t>
@@ -20594,9 +20548,21 @@
             <w:id w:val="-573587230"/>
             <w:bibliography/>
           </w:sdtPr>
+          <w:sdtEndPr>
+            <w:rPr>
+              <w:rFonts w:asciiTheme="minorHAnsi" w:eastAsiaTheme="minorEastAsia" w:hAnsiTheme="minorHAnsi" w:cstheme="minorBidi"/>
+              <w:b w:val="0"/>
+              <w:bCs w:val="0"/>
+              <w:smallCaps w:val="0"/>
+              <w:color w:val="auto"/>
+              <w:sz w:val="22"/>
+              <w:szCs w:val="22"/>
+            </w:rPr>
+          </w:sdtEndPr>
           <w:sdtContent>
             <w:p>
               <w:pPr>
+                <w:pStyle w:val="Heading1"/>
                 <w:rPr>
                   <w:noProof/>
                 </w:rPr>
@@ -26213,7 +26179,7 @@
 </file>
 
 <file path=customXml/itemProps1.xml><?xml version="1.0" encoding="utf-8"?>
-<ds:datastoreItem xmlns:ds="http://schemas.openxmlformats.org/officeDocument/2006/customXml" ds:itemID="{E325AA11-F1AD-4421-A001-802A6422ADDF}">
+<ds:datastoreItem xmlns:ds="http://schemas.openxmlformats.org/officeDocument/2006/customXml" ds:itemID="{F9318A6E-3477-4F2C-8F84-BE19981C190D}">
   <ds:schemaRefs>
     <ds:schemaRef ds:uri="http://schemas.openxmlformats.org/officeDocument/2006/bibliography"/>
   </ds:schemaRefs>

</xml_diff>

<commit_message>
Revert "Handout for MPI Python updated."
This reverts commit a59944a353915033edb9e399cd13279c9f793264.
should have gone to otago20140-05 branch
</commit_message>
<xml_diff>
--- a/otago2014-05/mpi/MPI_in_Python.docx
+++ b/otago2014-05/mpi/MPI_in_Python.docx
@@ -1276,6 +1276,7 @@
         <w:rPr>
           <w:b/>
         </w:rPr>
+        <w:lastRenderedPageBreak/>
         <w:t>DISCUSS</w:t>
       </w:r>
     </w:p>
@@ -2028,6 +2029,7 @@
         <w:rPr>
           <w:b/>
         </w:rPr>
+        <w:lastRenderedPageBreak/>
         <w:t>OUTPUT</w:t>
       </w:r>
     </w:p>
@@ -3146,6 +3148,7 @@
               <w:rPr>
                 <w:lang w:val="en-NZ"/>
               </w:rPr>
+              <w:lastRenderedPageBreak/>
               <w:t>if __name__ == '__main__':</w:t>
             </w:r>
           </w:p>
@@ -3170,6 +3173,7 @@
         <w:rPr>
           <w:rStyle w:val="SubtleReference"/>
         </w:rPr>
+        <w:lastRenderedPageBreak/>
         <w:t xml:space="preserve">Step 2. </w:t>
       </w:r>
       <w:r>
@@ -4126,6 +4130,7 @@
           <w:b/>
           <w:lang w:val="en-US"/>
         </w:rPr>
+        <w:lastRenderedPageBreak/>
         <w:t>DISCUSS</w:t>
       </w:r>
     </w:p>
@@ -7742,6 +7747,7 @@
       </w:pPr>
       <w:bookmarkStart w:id="0" w:name="_Ref359418316"/>
       <w:r>
+        <w:lastRenderedPageBreak/>
         <w:t xml:space="preserve">Basics </w:t>
       </w:r>
       <w:r>
@@ -9509,6 +9515,7 @@
                 <w:sz w:val="20"/>
                 <w:szCs w:val="20"/>
               </w:rPr>
+              <w:lastRenderedPageBreak/>
               <w:tab/>
               <w:t>loop(</w:t>
             </w:r>
@@ -9767,7 +9774,7 @@
           </mc:Choice>
           <mc:Fallback>
             <w:pict>
-              <v:group w14:anchorId="35795008" id="Canvas 209" o:spid="_x0000_s1026" editas="canvas" style="width:451.45pt;height:159.95pt;mso-position-horizontal-relative:char;mso-position-vertical-relative:line" coordsize="57327,20313" o:gfxdata="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">
+              <v:group w14:anchorId="0AA77992" id="Canvas 209" o:spid="_x0000_s1026" editas="canvas" style="width:451.45pt;height:159.95pt;mso-position-horizontal-relative:char;mso-position-vertical-relative:line" coordsize="57327,20313" o:gfxdata="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">
                 <v:shape id="_x0000_s1027" type="#_x0000_t75" style="position:absolute;width:57327;height:20313;visibility:visible;mso-wrap-style:square">
                   <v:fill o:detectmouseclick="t"/>
                   <v:path o:connecttype="none"/>
@@ -10825,6 +10832,7 @@
                 <w:szCs w:val="20"/>
                 <w:lang w:val="en-NZ"/>
               </w:rPr>
+              <w:lastRenderedPageBreak/>
               <w:tab/>
             </w:r>
             <w:r>
@@ -12268,6 +12276,7 @@
                 <w:bCs/>
                 <w:lang w:val="en-NZ"/>
               </w:rPr>
+              <w:lastRenderedPageBreak/>
               <w:t>Hello, Rank 3</w:t>
             </w:r>
           </w:p>
@@ -16494,6 +16503,7 @@
                 <w:b/>
                 <w:lang w:val="en-NZ"/>
               </w:rPr>
+              <w:lastRenderedPageBreak/>
               <w:t xml:space="preserve">    </w:t>
             </w:r>
             <w:r>
@@ -16620,10 +16630,221 @@
         </w:tc>
       </w:tr>
     </w:tbl>
+    <w:p>
+      <w:r>
+        <w:lastRenderedPageBreak/>
+        <w:t>He</w:t>
+      </w:r>
+      <w:r>
+        <w:t xml:space="preserve">re, </w:t>
+      </w:r>
+      <w:proofErr w:type="spellStart"/>
+      <w:r>
+        <w:rPr>
+          <w:i/>
+        </w:rPr>
+        <w:t>num_steps</w:t>
+      </w:r>
+      <w:proofErr w:type="spellEnd"/>
+      <w:r>
+        <w:t xml:space="preserve">=100000000, </w:t>
+      </w:r>
+      <w:r>
+        <w:t xml:space="preserve">and </w:t>
+      </w:r>
+      <w:r>
+        <w:t>the function loop will</w:t>
+      </w:r>
+      <w:r>
+        <w:t xml:space="preserve"> </w:t>
+      </w:r>
+      <w:r>
+        <w:t xml:space="preserve">run </w:t>
+      </w:r>
+      <w:proofErr w:type="spellStart"/>
+      <w:r>
+        <w:rPr>
+          <w:i/>
+        </w:rPr>
+        <w:t>num_</w:t>
+      </w:r>
+      <w:r>
+        <w:rPr>
+          <w:i/>
+        </w:rPr>
+        <w:t>steps</w:t>
+      </w:r>
+      <w:proofErr w:type="spellEnd"/>
+      <w:r>
+        <w:rPr>
+          <w:i/>
+        </w:rPr>
+        <w:t xml:space="preserve"> </w:t>
+      </w:r>
+      <w:r>
+        <w:t>iterations.</w:t>
+      </w:r>
+    </w:p>
+    <w:p>
+      <w:r>
+        <w:t>Suppose we wish to parallelize this with 4 processes. We will allocate “</w:t>
+      </w:r>
+      <w:proofErr w:type="spellStart"/>
+      <w:r>
+        <w:rPr>
+          <w:i/>
+        </w:rPr>
+        <w:t>num_steps</w:t>
+      </w:r>
+      <w:proofErr w:type="spellEnd"/>
+      <w:r>
+        <w:t>/4</w:t>
+      </w:r>
+      <w:r>
+        <w:t>”</w:t>
+      </w:r>
+      <w:r>
+        <w:t xml:space="preserve"> steps</w:t>
+      </w:r>
+      <w:r>
+        <w:t xml:space="preserve"> to each process, such that </w:t>
+      </w:r>
+    </w:p>
+    <w:p>
+      <w:pPr>
+        <w:pStyle w:val="ListParagraph"/>
+        <w:numPr>
+          <w:ilvl w:val="0"/>
+          <w:numId w:val="33"/>
+        </w:numPr>
+      </w:pPr>
+      <w:r>
+        <w:t xml:space="preserve">Steps  </w:t>
+      </w:r>
+      <w:r>
+        <w:t xml:space="preserve">[0..num_steps/4] </w:t>
+      </w:r>
+      <w:r>
+        <w:t>allocated to Rank 0</w:t>
+      </w:r>
+    </w:p>
+    <w:p>
+      <w:pPr>
+        <w:pStyle w:val="ListParagraph"/>
+        <w:numPr>
+          <w:ilvl w:val="0"/>
+          <w:numId w:val="33"/>
+        </w:numPr>
+      </w:pPr>
+      <w:r>
+        <w:t>Steps [</w:t>
+      </w:r>
+      <w:proofErr w:type="spellStart"/>
+      <w:r>
+        <w:t>num_steps</w:t>
+      </w:r>
+      <w:proofErr w:type="spellEnd"/>
+      <w:r>
+        <w:t>/4..2*</w:t>
+      </w:r>
+      <w:proofErr w:type="spellStart"/>
+      <w:r>
+        <w:t>num_steps</w:t>
+      </w:r>
+      <w:proofErr w:type="spellEnd"/>
+      <w:r>
+        <w:t>/4] allocated to Rank 1</w:t>
+      </w:r>
+    </w:p>
+    <w:p>
+      <w:pPr>
+        <w:pStyle w:val="ListParagraph"/>
+        <w:numPr>
+          <w:ilvl w:val="0"/>
+          <w:numId w:val="33"/>
+        </w:numPr>
+      </w:pPr>
+      <w:r>
+        <w:t>Steps [2*</w:t>
+      </w:r>
+      <w:proofErr w:type="spellStart"/>
+      <w:r>
+        <w:t>num_steps</w:t>
+      </w:r>
+      <w:proofErr w:type="spellEnd"/>
+      <w:r>
+        <w:t>/4..3*</w:t>
+      </w:r>
+      <w:proofErr w:type="spellStart"/>
+      <w:r>
+        <w:t>num_steps</w:t>
+      </w:r>
+      <w:proofErr w:type="spellEnd"/>
+      <w:r>
+        <w:t>/4] allocated to Rank</w:t>
+      </w:r>
+      <w:r>
+        <w:t xml:space="preserve"> </w:t>
+      </w:r>
+      <w:r>
+        <w:t>2</w:t>
+      </w:r>
+    </w:p>
+    <w:p>
+      <w:pPr>
+        <w:pStyle w:val="ListParagraph"/>
+        <w:numPr>
+          <w:ilvl w:val="0"/>
+          <w:numId w:val="33"/>
+        </w:numPr>
+      </w:pPr>
+      <w:r>
+        <w:t>Steps [3*</w:t>
+      </w:r>
+      <w:proofErr w:type="spellStart"/>
+      <w:r>
+        <w:t>num_steps</w:t>
+      </w:r>
+      <w:proofErr w:type="spellEnd"/>
+      <w:r>
+        <w:t>/4..num_steps] allocated to Rank 3</w:t>
+      </w:r>
+    </w:p>
+    <w:p>
+      <w:r>
+        <w:t xml:space="preserve">We need to modify </w:t>
+      </w:r>
+      <w:r>
+        <w:t>pi</w:t>
+      </w:r>
+      <w:r>
+        <w:t>_numba</w:t>
+      </w:r>
+      <w:r>
+        <w:t>.py</w:t>
+      </w:r>
+      <w:r>
+        <w:t xml:space="preserve"> to accommodate this idea.</w:t>
+      </w:r>
+    </w:p>
+    <w:p>
+      <w:pPr>
+        <w:rPr>
+          <w:b/>
+        </w:rPr>
+      </w:pPr>
+    </w:p>
+    <w:p>
+      <w:pPr>
+        <w:rPr>
+          <w:b/>
+        </w:rPr>
+      </w:pPr>
+    </w:p>
     <w:tbl>
       <w:tblPr>
         <w:tblStyle w:val="TableGrid"/>
-        <w:tblpPr w:leftFromText="180" w:rightFromText="180" w:vertAnchor="text" w:horzAnchor="margin" w:tblpY="-74"/>
+        <w:tblpPr w:leftFromText="180" w:rightFromText="180" w:vertAnchor="text" w:horzAnchor="margin" w:tblpY="91"/>
         <w:tblW w:w="0" w:type="auto"/>
         <w:tblBorders>
           <w:top w:val="none" w:sz="0" w:space="0" w:color="auto"/>
@@ -16661,10 +16882,11 @@
                 <w:noProof/>
                 <w:lang w:val="en-US"/>
               </w:rPr>
+              <w:lastRenderedPageBreak/>
               <mc:AlternateContent>
                 <mc:Choice Requires="wpc">
                   <w:drawing>
-                    <wp:anchor distT="0" distB="0" distL="114300" distR="114300" simplePos="0" relativeHeight="251744256" behindDoc="0" locked="0" layoutInCell="1" allowOverlap="0" wp14:anchorId="06DDF353" wp14:editId="0BCC6324">
+                    <wp:anchor distT="0" distB="0" distL="114300" distR="114300" simplePos="0" relativeHeight="251740160" behindDoc="0" locked="0" layoutInCell="1" allowOverlap="0" wp14:anchorId="39902B9E" wp14:editId="6AE620FD">
                       <wp:simplePos x="0" y="0"/>
                       <wp:positionH relativeFrom="column">
                         <wp:align>center</wp:align>
@@ -17605,7 +17827,7 @@
                 </mc:Choice>
                 <mc:Fallback>
                   <w:pict>
-                    <v:group w14:anchorId="06DDF353" id="Canvas 379" o:spid="_x0000_s1119" editas="canvas" style="position:absolute;margin-left:0;margin-top:5.4pt;width:338.4pt;height:321.85pt;z-index:251744256;mso-position-horizontal:center;mso-position-vertical-relative:page;mso-width-relative:margin;mso-height-relative:margin" coordsize="42976,40868" o:gfxdata="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" o:allowoverlap="f">
+                    <v:group w14:anchorId="39902B9E" id="Canvas 379" o:spid="_x0000_s1119" editas="canvas" style="position:absolute;margin-left:0;margin-top:5.4pt;width:338.4pt;height:321.85pt;z-index:251740160;mso-position-horizontal:center;mso-position-vertical-relative:page;mso-width-relative:margin;mso-height-relative:margin" coordsize="42976,40868" o:gfxdata="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" o:allowoverlap="f">
                       <v:shape id="_x0000_s1120" type="#_x0000_t75" style="position:absolute;width:42976;height:40868;visibility:visible;mso-wrap-style:square">
                         <v:fill o:detectmouseclick="t"/>
                         <v:path o:connecttype="none"/>
@@ -17908,202 +18130,20 @@
       </w:tr>
     </w:tbl>
     <w:p>
-      <w:r>
-        <w:t>He</w:t>
-      </w:r>
-      <w:r>
-        <w:t xml:space="preserve">re, </w:t>
-      </w:r>
-      <w:proofErr w:type="spellStart"/>
-      <w:r>
+      <w:pPr>
         <w:rPr>
-          <w:i/>
+          <w:b/>
+          <w:lang w:val="en-US"/>
         </w:rPr>
-        <w:t>num_steps</w:t>
-      </w:r>
-      <w:proofErr w:type="spellEnd"/>
-      <w:r>
-        <w:t xml:space="preserve">=100000000, </w:t>
-      </w:r>
-      <w:r>
-        <w:t xml:space="preserve">and </w:t>
-      </w:r>
-      <w:r>
-        <w:t>the function loop will</w:t>
-      </w:r>
-      <w:r>
-        <w:t xml:space="preserve"> </w:t>
-      </w:r>
-      <w:r>
-        <w:t xml:space="preserve">run </w:t>
-      </w:r>
-      <w:proofErr w:type="spellStart"/>
-      <w:r>
-        <w:rPr>
-          <w:i/>
-        </w:rPr>
-        <w:t>num_</w:t>
-      </w:r>
-      <w:r>
-        <w:rPr>
-          <w:i/>
-        </w:rPr>
-        <w:t>steps</w:t>
-      </w:r>
-      <w:proofErr w:type="spellEnd"/>
-      <w:r>
-        <w:rPr>
-          <w:i/>
-        </w:rPr>
-        <w:t xml:space="preserve"> </w:t>
-      </w:r>
-      <w:r>
-        <w:t>iterations.</w:t>
-      </w:r>
+      </w:pPr>
     </w:p>
     <w:p>
-      <w:r>
-        <w:t>Suppose we wish to parallelize this with 4 processes. We will allocate “</w:t>
-      </w:r>
-      <w:proofErr w:type="spellStart"/>
-      <w:r>
+      <w:pPr>
         <w:rPr>
-          <w:i/>
+          <w:b/>
         </w:rPr>
-        <w:t>num_steps</w:t>
-      </w:r>
-      <w:proofErr w:type="spellEnd"/>
-      <w:r>
-        <w:t>/4</w:t>
-      </w:r>
-      <w:r>
-        <w:t>”</w:t>
-      </w:r>
-      <w:r>
-        <w:t xml:space="preserve"> steps</w:t>
-      </w:r>
-      <w:r>
-        <w:t xml:space="preserve"> to each process, such that </w:t>
-      </w:r>
+      </w:pPr>
     </w:p>
-    <w:p>
-      <w:pPr>
-        <w:pStyle w:val="ListParagraph"/>
-        <w:numPr>
-          <w:ilvl w:val="0"/>
-          <w:numId w:val="33"/>
-        </w:numPr>
-      </w:pPr>
-      <w:r>
-        <w:t xml:space="preserve">Steps  </w:t>
-      </w:r>
-      <w:r>
-        <w:t xml:space="preserve">[0..num_steps/4] </w:t>
-      </w:r>
-      <w:r>
-        <w:t>allocated to Rank 0</w:t>
-      </w:r>
-    </w:p>
-    <w:p>
-      <w:pPr>
-        <w:pStyle w:val="ListParagraph"/>
-        <w:numPr>
-          <w:ilvl w:val="0"/>
-          <w:numId w:val="33"/>
-        </w:numPr>
-      </w:pPr>
-      <w:r>
-        <w:t>Steps [</w:t>
-      </w:r>
-      <w:proofErr w:type="spellStart"/>
-      <w:r>
-        <w:t>num_steps</w:t>
-      </w:r>
-      <w:proofErr w:type="spellEnd"/>
-      <w:r>
-        <w:t>/4..2*</w:t>
-      </w:r>
-      <w:proofErr w:type="spellStart"/>
-      <w:r>
-        <w:t>num_steps</w:t>
-      </w:r>
-      <w:proofErr w:type="spellEnd"/>
-      <w:r>
-        <w:t>/4] allocated to Rank 1</w:t>
-      </w:r>
-    </w:p>
-    <w:p>
-      <w:pPr>
-        <w:pStyle w:val="ListParagraph"/>
-        <w:numPr>
-          <w:ilvl w:val="0"/>
-          <w:numId w:val="33"/>
-        </w:numPr>
-      </w:pPr>
-      <w:r>
-        <w:t>Steps [2*</w:t>
-      </w:r>
-      <w:proofErr w:type="spellStart"/>
-      <w:r>
-        <w:t>num_steps</w:t>
-      </w:r>
-      <w:proofErr w:type="spellEnd"/>
-      <w:r>
-        <w:t>/4..3*</w:t>
-      </w:r>
-      <w:proofErr w:type="spellStart"/>
-      <w:r>
-        <w:t>num_steps</w:t>
-      </w:r>
-      <w:proofErr w:type="spellEnd"/>
-      <w:r>
-        <w:t>/4] allocated to Rank</w:t>
-      </w:r>
-      <w:r>
-        <w:t xml:space="preserve"> </w:t>
-      </w:r>
-      <w:r>
-        <w:t>2</w:t>
-      </w:r>
-    </w:p>
-    <w:p>
-      <w:pPr>
-        <w:pStyle w:val="ListParagraph"/>
-        <w:numPr>
-          <w:ilvl w:val="0"/>
-          <w:numId w:val="33"/>
-        </w:numPr>
-      </w:pPr>
-      <w:r>
-        <w:t>Steps [3*</w:t>
-      </w:r>
-      <w:proofErr w:type="spellStart"/>
-      <w:r>
-        <w:t>num_steps</w:t>
-      </w:r>
-      <w:proofErr w:type="spellEnd"/>
-      <w:r>
-        <w:t>/4..num_steps] allocated to Rank 3</w:t>
-      </w:r>
-    </w:p>
-    <w:p>
-      <w:r>
-        <w:t xml:space="preserve">We need to modify </w:t>
-      </w:r>
-      <w:r>
-        <w:t>pi</w:t>
-      </w:r>
-      <w:r>
-        <w:t>_numba</w:t>
-      </w:r>
-      <w:r>
-        <w:t>.py</w:t>
-      </w:r>
-      <w:r>
-        <w:t xml:space="preserve"> to accommodate this idea.</w:t>
-      </w:r>
-    </w:p>
-    <w:p/>
     <w:p>
       <w:r>
         <w:rPr>
@@ -18316,9 +18356,17 @@
               <w:t xml:space="preserve">        return sum</w:t>
             </w:r>
           </w:p>
+          <w:p>
+            <w:pPr>
+              <w:rPr>
+                <w:lang w:val="en-US"/>
+              </w:rPr>
+            </w:pPr>
+          </w:p>
         </w:tc>
       </w:tr>
     </w:tbl>
+    <w:p/>
     <w:p>
       <w:pPr>
         <w:rPr>
@@ -18618,6 +18666,7 @@
               </w:rPr>
             </w:pPr>
             <w:r>
+              <w:lastRenderedPageBreak/>
               <w:t xml:space="preserve">   </w:t>
             </w:r>
             <w:r>
@@ -19563,6 +19612,8 @@
         </w:rPr>
         <w:t>Advanced Topics</w:t>
       </w:r>
+      <w:bookmarkStart w:id="1" w:name="_GoBack"/>
+      <w:bookmarkEnd w:id="1"/>
     </w:p>
     <w:p>
       <w:pPr>
@@ -20475,8 +20526,6 @@
         </w:rPr>
         <w:t xml:space="preserve">if BLAS is built with multithreading support, </w:t>
       </w:r>
-      <w:bookmarkStart w:id="1" w:name="_GoBack"/>
-      <w:bookmarkEnd w:id="1"/>
       <w:r>
         <w:t xml:space="preserve">it will automatically utilize multi-core CPU </w:t>
       </w:r>
@@ -20535,9 +20584,6 @@
         <w:p>
           <w:pPr>
             <w:pStyle w:val="Heading1"/>
-            <w:rPr>
-              <w:noProof/>
-            </w:rPr>
           </w:pPr>
           <w:r>
             <w:t>References</w:t>
@@ -20548,21 +20594,9 @@
             <w:id w:val="-573587230"/>
             <w:bibliography/>
           </w:sdtPr>
-          <w:sdtEndPr>
-            <w:rPr>
-              <w:rFonts w:asciiTheme="minorHAnsi" w:eastAsiaTheme="minorEastAsia" w:hAnsiTheme="minorHAnsi" w:cstheme="minorBidi"/>
-              <w:b w:val="0"/>
-              <w:bCs w:val="0"/>
-              <w:smallCaps w:val="0"/>
-              <w:color w:val="auto"/>
-              <w:sz w:val="22"/>
-              <w:szCs w:val="22"/>
-            </w:rPr>
-          </w:sdtEndPr>
           <w:sdtContent>
             <w:p>
               <w:pPr>
-                <w:pStyle w:val="Heading1"/>
                 <w:rPr>
                   <w:noProof/>
                 </w:rPr>
@@ -26179,7 +26213,7 @@
 </file>
 
 <file path=customXml/itemProps1.xml><?xml version="1.0" encoding="utf-8"?>
-<ds:datastoreItem xmlns:ds="http://schemas.openxmlformats.org/officeDocument/2006/customXml" ds:itemID="{F9318A6E-3477-4F2C-8F84-BE19981C190D}">
+<ds:datastoreItem xmlns:ds="http://schemas.openxmlformats.org/officeDocument/2006/customXml" ds:itemID="{E325AA11-F1AD-4421-A001-802A6422ADDF}">
   <ds:schemaRefs>
     <ds:schemaRef ds:uri="http://schemas.openxmlformats.org/officeDocument/2006/bibliography"/>
   </ds:schemaRefs>

</xml_diff>

<commit_message>
Minor corrections to MPI Python slides+handouts
</commit_message>
<xml_diff>
--- a/otago2014-05/mpi/MPI_in_Python.docx
+++ b/otago2014-05/mpi/MPI_in_Python.docx
@@ -6256,14 +6256,27 @@
                                   <w:r>
                                     <w:t xml:space="preserve">Figure </w:t>
                                   </w:r>
-                                  <w:fldSimple w:instr=" SEQ Figure \* ARABIC ">
-                                    <w:r>
-                                      <w:rPr>
-                                        <w:noProof/>
-                                      </w:rPr>
-                                      <w:t>1</w:t>
-                                    </w:r>
-                                  </w:fldSimple>
+                                  <w:r>
+                                    <w:fldChar w:fldCharType="begin"/>
+                                  </w:r>
+                                  <w:r>
+                                    <w:instrText xml:space="preserve"> SEQ Figure \* ARABIC </w:instrText>
+                                  </w:r>
+                                  <w:r>
+                                    <w:fldChar w:fldCharType="separate"/>
+                                  </w:r>
+                                  <w:r>
+                                    <w:rPr>
+                                      <w:noProof/>
+                                    </w:rPr>
+                                    <w:t>1</w:t>
+                                  </w:r>
+                                  <w:r>
+                                    <w:rPr>
+                                      <w:noProof/>
+                                    </w:rPr>
+                                    <w:fldChar w:fldCharType="end"/>
+                                  </w:r>
                                   <w:r>
                                     <w:t>Shared Memory</w:t>
                                   </w:r>
@@ -17314,7 +17327,26 @@
                 </mc:Choice>
                 <mc:Fallback>
                   <w:pict>
-                    <v:group w14:anchorId="06DDF353" id="Canvas 379" o:spid="_x0000_s1119" editas="canvas" style="position:absolute;margin-left:0;margin-top:5.4pt;width:338.4pt;height:321.85pt;z-index:251744256;mso-position-horizontal:center;mso-position-vertical-relative:page;mso-width-relative:margin;mso-height-relative:margin" coordsize="42976,40868" o:gfxdata="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" o:allowoverlap="f">
+                    <v:group w14:anchorId="06DDF353" id="Canvas 379" o:spid="_x0000_s1119" editas="canvas" style="position:absolute;margin-left:0;margin-top:5.4pt;width:338.4pt;height:321.85pt;z-index:251744256;mso-position-horizontal:center;mso-position-vertical-relative:page;mso-width-relative:margin;mso-height-relative:margin" coordsize="42976,40868" o:gfxdata="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" o:allowoverlap="f">
+                      <v:shapetype id="_x0000_t75" coordsize="21600,21600" o:spt="75" o:preferrelative="t" path="m@4@5l@4@11@9@11@9@5xe" filled="f" stroked="f">
+                        <v:stroke joinstyle="miter"/>
+                        <v:formulas>
+                          <v:f eqn="if lineDrawn pixelLineWidth 0"/>
+                          <v:f eqn="sum @0 1 0"/>
+                          <v:f eqn="sum 0 0 @1"/>
+                          <v:f eqn="prod @2 1 2"/>
+                          <v:f eqn="prod @3 21600 pixelWidth"/>
+                          <v:f eqn="prod @3 21600 pixelHeight"/>
+                          <v:f eqn="sum @0 0 1"/>
+                          <v:f eqn="prod @6 1 2"/>
+                          <v:f eqn="prod @7 21600 pixelWidth"/>
+                          <v:f eqn="sum @8 21600 0"/>
+                          <v:f eqn="prod @7 21600 pixelHeight"/>
+                          <v:f eqn="sum @10 21600 0"/>
+                        </v:formulas>
+                        <v:path o:extrusionok="f" gradientshapeok="t" o:connecttype="rect"/>
+                        <o:lock v:ext="edit" aspectratio="t"/>
+                      </v:shapetype>
                       <v:shape id="_x0000_s1120" type="#_x0000_t75" style="position:absolute;width:42976;height:40868;visibility:visible;mso-wrap-style:square">
                         <v:fill o:detectmouseclick="t"/>
                         <v:path o:connecttype="none"/>
@@ -17433,6 +17465,7 @@
                                   <w:sz w:val="28"/>
                                 </w:rPr>
                               </w:pPr>
+                              <w:proofErr w:type="spellStart"/>
                               <w:r>
                                 <w:rPr>
                                   <w:color w:val="276E8B" w:themeColor="accent1" w:themeShade="BF"/>
@@ -17440,6 +17473,7 @@
                                 </w:rPr>
                                 <w:t>local_sum</w:t>
                               </w:r>
+                              <w:proofErr w:type="spellEnd"/>
                             </w:p>
                           </w:txbxContent>
                         </v:textbox>
@@ -17455,6 +17489,7 @@
                                   <w:rFonts w:asciiTheme="minorHAnsi" w:hAnsiTheme="minorHAnsi"/>
                                 </w:rPr>
                               </w:pPr>
+                              <w:proofErr w:type="spellStart"/>
                               <w:r>
                                 <w:rPr>
                                   <w:rFonts w:asciiTheme="minorHAnsi" w:eastAsia="맑은 고딕" w:hAnsiTheme="minorHAnsi"/>
@@ -17464,6 +17499,7 @@
                                 </w:rPr>
                                 <w:t>local_sum</w:t>
                               </w:r>
+                              <w:proofErr w:type="spellEnd"/>
                             </w:p>
                           </w:txbxContent>
                         </v:textbox>
@@ -17479,6 +17515,7 @@
                                   <w:rFonts w:asciiTheme="minorHAnsi" w:hAnsiTheme="minorHAnsi"/>
                                 </w:rPr>
                               </w:pPr>
+                              <w:proofErr w:type="spellStart"/>
                               <w:r>
                                 <w:rPr>
                                   <w:rFonts w:asciiTheme="minorHAnsi" w:eastAsia="맑은 고딕" w:hAnsiTheme="minorHAnsi"/>
@@ -17488,6 +17525,7 @@
                                 </w:rPr>
                                 <w:t>local_sum</w:t>
                               </w:r>
+                              <w:proofErr w:type="spellEnd"/>
                             </w:p>
                           </w:txbxContent>
                         </v:textbox>
@@ -17503,6 +17541,7 @@
                                   <w:rFonts w:asciiTheme="minorHAnsi" w:hAnsiTheme="minorHAnsi"/>
                                 </w:rPr>
                               </w:pPr>
+                              <w:proofErr w:type="spellStart"/>
                               <w:r>
                                 <w:rPr>
                                   <w:rFonts w:asciiTheme="minorHAnsi" w:eastAsia="맑은 고딕" w:hAnsiTheme="minorHAnsi"/>
@@ -17512,10 +17551,15 @@
                                 </w:rPr>
                                 <w:t>local_sum</w:t>
                               </w:r>
+                              <w:proofErr w:type="spellEnd"/>
                             </w:p>
                           </w:txbxContent>
                         </v:textbox>
                       </v:shape>
+                      <v:shapetype id="_x0000_t32" coordsize="21600,21600" o:spt="32" o:oned="t" path="m,l21600,21600e" filled="f">
+                        <v:path arrowok="t" fillok="f" o:connecttype="none"/>
+                        <o:lock v:ext="edit" shapetype="t"/>
+                      </v:shapetype>
                       <v:shape id="Straight Arrow Connector 384" o:spid="_x0000_s1134" type="#_x0000_t32" style="position:absolute;left:10683;top:1547;width:7203;height:7985;flip:y;visibility:visible;mso-wrap-style:square" o:connectortype="straight" o:gfxdata="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" strokecolor="#3494ba [3204]" strokeweight=".5pt">
                         <v:stroke endarrow="block" joinstyle="miter"/>
                       </v:shape>
@@ -17537,12 +17581,14 @@
                                   <w:color w:val="276E8B" w:themeColor="accent1" w:themeShade="BF"/>
                                 </w:rPr>
                               </w:pPr>
+                              <w:proofErr w:type="gramStart"/>
                               <w:r>
                                 <w:rPr>
                                   <w:color w:val="276E8B" w:themeColor="accent1" w:themeShade="BF"/>
                                 </w:rPr>
                                 <w:t>sum</w:t>
                               </w:r>
+                              <w:proofErr w:type="gramEnd"/>
                             </w:p>
                           </w:txbxContent>
                         </v:textbox>
@@ -18612,19 +18658,6 @@
             </w:r>
           </w:p>
           <w:p>
-            <w:r>
-              <w:t xml:space="preserve">        end = </w:t>
-            </w:r>
-            <w:proofErr w:type="spellStart"/>
-            <w:r>
-              <w:t>time.time</w:t>
-            </w:r>
-            <w:proofErr w:type="spellEnd"/>
-            <w:r>
-              <w:t>()</w:t>
-            </w:r>
-          </w:p>
-          <w:p>
             <w:pPr>
               <w:rPr>
                 <w:lang w:val="en-US"/>
@@ -18776,15 +18809,7 @@
       </w:r>
       <w:proofErr w:type="spellEnd"/>
       <w:r>
-        <w:t xml:space="preserve"> from processes are collected and </w:t>
-      </w:r>
-      <w:proofErr w:type="gramStart"/>
-      <w:r>
-        <w:t>the</w:t>
-      </w:r>
-      <w:proofErr w:type="gramEnd"/>
-      <w:r>
-        <w:t xml:space="preserve"> total “sum” is comp</w:t>
+        <w:t xml:space="preserve"> from processes are collected and the total “sum” is comp</w:t>
       </w:r>
       <w:r>
         <w:t>u</w:t>
@@ -18842,15 +18867,15 @@
               <mc:AlternateContent>
                 <mc:Choice Requires="wps">
                   <w:drawing>
-                    <wp:anchor distT="0" distB="0" distL="114300" distR="114300" simplePos="0" relativeHeight="251713536" behindDoc="0" locked="0" layoutInCell="1" allowOverlap="1" wp14:anchorId="65F77278" wp14:editId="786C1A77">
+                    <wp:anchor distT="0" distB="0" distL="114300" distR="114300" simplePos="0" relativeHeight="251713536" behindDoc="0" locked="0" layoutInCell="1" allowOverlap="1" wp14:anchorId="65F77278" wp14:editId="74E44EC8">
                       <wp:simplePos x="0" y="0"/>
                       <wp:positionH relativeFrom="column">
-                        <wp:posOffset>631630</wp:posOffset>
+                        <wp:posOffset>633095</wp:posOffset>
                       </wp:positionH>
                       <wp:positionV relativeFrom="paragraph">
-                        <wp:posOffset>163732</wp:posOffset>
+                        <wp:posOffset>172721</wp:posOffset>
                       </wp:positionV>
-                      <wp:extent cx="2101362" cy="228600"/>
+                      <wp:extent cx="2101215" cy="190500"/>
                       <wp:effectExtent l="0" t="0" r="13335" b="19050"/>
                       <wp:wrapNone/>
                       <wp:docPr id="9" name="Rectangle 9"/>
@@ -18862,7 +18887,7 @@
                             <wps:spPr>
                               <a:xfrm>
                                 <a:off x="0" y="0"/>
-                                <a:ext cx="2101362" cy="228600"/>
+                                <a:ext cx="2101215" cy="190500"/>
                               </a:xfrm>
                               <a:prstGeom prst="rect">
                                 <a:avLst/>
@@ -18922,7 +18947,7 @@
                 </mc:Choice>
                 <mc:Fallback>
                   <w:pict>
-                    <v:rect w14:anchorId="65F77278" id="Rectangle 9" o:spid="_x0000_s1141" style="position:absolute;margin-left:49.75pt;margin-top:12.9pt;width:165.45pt;height:18pt;z-index:251713536;visibility:visible;mso-wrap-style:square;mso-width-percent:0;mso-height-percent:0;mso-wrap-distance-left:9pt;mso-wrap-distance-top:0;mso-wrap-distance-right:9pt;mso-wrap-distance-bottom:0;mso-position-horizontal:absolute;mso-position-horizontal-relative:text;mso-position-vertical:absolute;mso-position-vertical-relative:text;mso-width-percent:0;mso-height-percent:0;mso-width-relative:margin;mso-height-relative:margin;v-text-anchor:middle" o:gfxdata="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" fillcolor="#3494ba [3204]" strokecolor="#1a495c [1604]" strokeweight="1pt">
+                    <v:rect w14:anchorId="65F77278" id="Rectangle 9" o:spid="_x0000_s1141" style="position:absolute;margin-left:49.85pt;margin-top:13.6pt;width:165.45pt;height:15pt;z-index:251713536;visibility:visible;mso-wrap-style:square;mso-width-percent:0;mso-height-percent:0;mso-wrap-distance-left:9pt;mso-wrap-distance-top:0;mso-wrap-distance-right:9pt;mso-wrap-distance-bottom:0;mso-position-horizontal:absolute;mso-position-horizontal-relative:text;mso-position-vertical:absolute;mso-position-vertical-relative:text;mso-width-percent:0;mso-height-percent:0;mso-width-relative:margin;mso-height-relative:margin;v-text-anchor:middle" o:gfxdata="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" fillcolor="#3494ba [3204]" strokecolor="#1a495c [1604]" strokeweight="1pt">
                       <v:textbox>
                         <w:txbxContent>
                           <w:p>
@@ -19005,6 +19030,19 @@
               <w:t>, root=0)</w:t>
             </w:r>
           </w:p>
+          <w:p>
+            <w:r>
+              <w:t xml:space="preserve">        end = </w:t>
+            </w:r>
+            <w:proofErr w:type="spellStart"/>
+            <w:r>
+              <w:t>time.time</w:t>
+            </w:r>
+            <w:proofErr w:type="spellEnd"/>
+            <w:r>
+              <w:t>()</w:t>
+            </w:r>
+          </w:p>
           <w:p/>
           <w:p>
             <w:r>
@@ -19023,7 +19061,12 @@
           </w:p>
           <w:p>
             <w:r>
-              <w:t xml:space="preserve">                print "Pi with %d steps is %.20f in %f </w:t>
+              <w:t xml:space="preserve">                print "Pi with %d steps is %.20f in </w:t>
+            </w:r>
+            <w:bookmarkStart w:id="1" w:name="_GoBack"/>
+            <w:bookmarkEnd w:id="1"/>
+            <w:r>
+              <w:t xml:space="preserve">%f </w:t>
             </w:r>
             <w:proofErr w:type="spellStart"/>
             <w:r>
@@ -20188,12 +20231,7 @@
         <w:t xml:space="preserve">if BLAS is built with multithreading support, </w:t>
       </w:r>
       <w:r>
-        <w:t xml:space="preserve">it will </w:t>
-      </w:r>
-      <w:bookmarkStart w:id="1" w:name="_GoBack"/>
-      <w:bookmarkEnd w:id="1"/>
-      <w:r>
-        <w:t xml:space="preserve">automatically utilize multi-core CPU </w:t>
+        <w:t xml:space="preserve">it will automatically utilize multi-core CPU </w:t>
       </w:r>
       <w:r>
         <w:t xml:space="preserve">and do parallel computing </w:t>
@@ -20796,7 +20834,7 @@
           <w:rPr>
             <w:noProof/>
           </w:rPr>
-          <w:t>1</w:t>
+          <w:t>17</w:t>
         </w:r>
         <w:r>
           <w:rPr>
@@ -25889,7 +25927,7 @@
 </file>
 
 <file path=customXml/itemProps1.xml><?xml version="1.0" encoding="utf-8"?>
-<ds:datastoreItem xmlns:ds="http://schemas.openxmlformats.org/officeDocument/2006/customXml" ds:itemID="{AE48ADA8-A314-403E-8D1F-E33089B56854}">
+<ds:datastoreItem xmlns:ds="http://schemas.openxmlformats.org/officeDocument/2006/customXml" ds:itemID="{590AB6FB-3DE0-41F5-BD4F-6D298693160D}">
   <ds:schemaRefs>
     <ds:schemaRef ds:uri="http://schemas.openxmlformats.org/officeDocument/2006/bibliography"/>
   </ds:schemaRefs>

</xml_diff>

<commit_message>
MPI Python: Final updates
</commit_message>
<xml_diff>
--- a/otago2014-05/mpi/MPI_in_Python.docx
+++ b/otago2014-05/mpi/MPI_in_Python.docx
@@ -14627,7 +14627,26 @@
                 </mc:Choice>
                 <mc:Fallback>
                   <w:pict>
-                    <v:group w14:anchorId="06DDF353" id="Canvas 379" o:spid="_x0000_s1066" editas="canvas" style="position:absolute;margin-left:0;margin-top:5.4pt;width:338.4pt;height:321.85pt;z-index:251744256;mso-position-horizontal:center;mso-position-vertical-relative:page;mso-width-relative:margin;mso-height-relative:margin" coordsize="42976,40868" o:gfxdata="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" o:allowoverlap="f">
+                    <v:group w14:anchorId="06DDF353" id="Canvas 379" o:spid="_x0000_s1066" editas="canvas" style="position:absolute;margin-left:0;margin-top:5.4pt;width:338.4pt;height:321.85pt;z-index:251744256;mso-position-horizontal:center;mso-position-vertical-relative:page;mso-width-relative:margin;mso-height-relative:margin" coordsize="42976,40868" o:gfxdata="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